<commit_message>
Improve error handling, add get for id value in api as example
</commit_message>
<xml_diff>
--- a/doc/Analysis & Design Document.docx
+++ b/doc/Analysis & Design Document.docx
@@ -10,6 +10,7 @@
           <w:docPartUnique/>
         </w:docPartObj>
       </w:sdtPr>
+      <w:sdtEndPr/>
       <w:sdtContent>
         <w:p/>
         <w:tbl>
@@ -49,6 +50,7 @@
                   <w:dataBinding w:prefixMappings="xmlns:ns0='http://schemas.openxmlformats.org/package/2006/metadata/core-properties' xmlns:ns1='http://purl.org/dc/elements/1.1/'" w:xpath="/ns0:coreProperties[1]/ns1:title[1]" w:storeItemID="{6C3C8BC8-F283-45AE-878A-BAB7291924A1}"/>
                   <w:text/>
                 </w:sdtPr>
+                <w:sdtEndPr/>
                 <w:sdtContent>
                   <w:p>
                     <w:pPr>
@@ -118,6 +120,7 @@
                 <w:dataBinding w:prefixMappings="xmlns:ns0='http://schemas.openxmlformats.org/package/2006/metadata/core-properties' xmlns:ns1='http://purl.org/dc/elements/1.1/'" w:xpath="/ns0:coreProperties[1]/ns1:subject[1]" w:storeItemID="{6C3C8BC8-F283-45AE-878A-BAB7291924A1}"/>
                 <w:text/>
               </w:sdtPr>
+              <w:sdtEndPr/>
               <w:sdtContent>
                 <w:tc>
                   <w:tcPr>
@@ -1987,10 +1990,20 @@
       <w:bookmarkEnd w:id="3"/>
     </w:p>
     <w:p>
+      <w:bookmarkStart w:id="4" w:name="_Toc441479089"/>
+      <w:r>
+        <w:t xml:space="preserve">[This section is here for a </w:t>
+      </w:r>
+      <w:bookmarkStart w:id="5" w:name="_GoBack"/>
+      <w:bookmarkEnd w:id="5"/>
+      <w:r>
+        <w:t>formatting reference only]</w:t>
+      </w:r>
+    </w:p>
+    <w:p>
       <w:pPr>
         <w:pStyle w:val="Heading2"/>
       </w:pPr>
-      <w:bookmarkStart w:id="4" w:name="_Toc441479089"/>
       <w:r>
         <w:t>Project Design Team</w:t>
       </w:r>
@@ -2034,11 +2047,11 @@
       <w:pPr>
         <w:pStyle w:val="Heading2"/>
       </w:pPr>
-      <w:bookmarkStart w:id="5" w:name="_Toc441479090"/>
+      <w:bookmarkStart w:id="6" w:name="_Toc441479090"/>
       <w:r>
         <w:t>Project Design Team</w:t>
       </w:r>
-      <w:bookmarkEnd w:id="5"/>
+      <w:bookmarkEnd w:id="6"/>
     </w:p>
     <w:p>
       <w:pPr>
@@ -2118,14 +2131,14 @@
       <w:pPr>
         <w:pStyle w:val="Heading2"/>
       </w:pPr>
-      <w:bookmarkStart w:id="6" w:name="_Toc441479091"/>
+      <w:bookmarkStart w:id="7" w:name="_Toc441479091"/>
       <w:r>
         <w:t xml:space="preserve">Project </w:t>
       </w:r>
       <w:r>
         <w:t>Details</w:t>
       </w:r>
-      <w:bookmarkEnd w:id="6"/>
+      <w:bookmarkEnd w:id="7"/>
     </w:p>
     <w:p>
       <w:pPr>
@@ -2217,8 +2230,6 @@
       <w:r>
         <w:t xml:space="preserve"> NUMBERS</w:t>
       </w:r>
-      <w:bookmarkStart w:id="7" w:name="_GoBack"/>
-      <w:bookmarkEnd w:id="7"/>
     </w:p>
     <w:p>
       <w:r>
@@ -5037,6 +5048,7 @@
     <w:rsid w:val="00483FF5"/>
     <w:rsid w:val="0052335F"/>
     <w:rsid w:val="005B1C3B"/>
+    <w:rsid w:val="00712616"/>
     <w:rsid w:val="009A70CF"/>
     <w:rsid w:val="00B646A1"/>
     <w:rsid w:val="00BB64D8"/>

</xml_diff>